<commit_message>
Changed ' to  in the documents
</commit_message>
<xml_diff>
--- a/GitHub Tutorial.docx
+++ b/GitHub Tutorial.docx
@@ -749,7 +749,7 @@
         <w:rPr>
           <w:rFonts w:cstheme="minorHAnsi"/>
         </w:rPr>
-        <w:t>‘’’</w:t>
+        <w:t>```</w:t>
       </w:r>
       <w:r>
         <w:rPr>
@@ -824,7 +824,7 @@
         <w:rPr>
           <w:rFonts w:cstheme="minorHAnsi"/>
         </w:rPr>
-        <w:t>’’’</w:t>
+        <w:t>```</w:t>
       </w:r>
     </w:p>
     <w:p>
@@ -914,7 +914,7 @@
         <w:rPr>
           <w:rFonts w:cstheme="minorHAnsi"/>
         </w:rPr>
-        <w:t>‘’’</w:t>
+        <w:t>```</w:t>
       </w:r>
       <w:r>
         <w:rPr>
@@ -952,7 +952,7 @@
         <w:rPr>
           <w:rFonts w:cstheme="minorHAnsi"/>
         </w:rPr>
-        <w:t>‘’’</w:t>
+        <w:t>```</w:t>
       </w:r>
       <w:r>
         <w:rPr>
@@ -1798,7 +1798,13 @@
         <w:rPr>
           <w:rFonts w:cstheme="minorHAnsi"/>
         </w:rPr>
-        <w:t xml:space="preserve">‘’’ </w:t>
+        <w:t>```</w:t>
+      </w:r>
+      <w:r>
+        <w:rPr>
+          <w:rFonts w:cstheme="minorHAnsi"/>
+        </w:rPr>
+        <w:t xml:space="preserve"> </w:t>
       </w:r>
       <w:r>
         <w:rPr>
@@ -1830,7 +1836,7 @@
         <w:rPr>
           <w:rFonts w:cstheme="minorHAnsi"/>
         </w:rPr>
-        <w:t>‘’’</w:t>
+        <w:t>```</w:t>
       </w:r>
       <w:r>
         <w:rPr>
@@ -2081,16 +2087,34 @@
           <w:b/>
           <w:bCs/>
         </w:rPr>
-        <w:t>‘’’ g</w:t>
-      </w:r>
-      <w:r>
-        <w:rPr>
-          <w:rFonts w:cstheme="minorHAnsi"/>
-          <w:b/>
-          <w:bCs/>
-        </w:rPr>
-        <w:t>it add .</w:t>
-      </w:r>
+        <w:t>```</w:t>
+      </w:r>
+      <w:r>
+        <w:rPr>
+          <w:rFonts w:cstheme="minorHAnsi"/>
+          <w:b/>
+          <w:bCs/>
+        </w:rPr>
+        <w:t xml:space="preserve"> g</w:t>
+      </w:r>
+      <w:r>
+        <w:rPr>
+          <w:rFonts w:cstheme="minorHAnsi"/>
+          <w:b/>
+          <w:bCs/>
+        </w:rPr>
+        <w:t xml:space="preserve">it </w:t>
+      </w:r>
+      <w:proofErr w:type="gramStart"/>
+      <w:r>
+        <w:rPr>
+          <w:rFonts w:cstheme="minorHAnsi"/>
+          <w:b/>
+          <w:bCs/>
+        </w:rPr>
+        <w:t>add .</w:t>
+      </w:r>
+      <w:proofErr w:type="gramEnd"/>
       <w:r>
         <w:rPr>
           <w:rFonts w:cstheme="minorHAnsi"/>
@@ -2114,7 +2138,15 @@
           <w:b/>
           <w:bCs/>
         </w:rPr>
-        <w:t xml:space="preserve">‘’’ </w:t>
+        <w:t>```</w:t>
+      </w:r>
+      <w:r>
+        <w:rPr>
+          <w:rFonts w:cstheme="minorHAnsi"/>
+          <w:b/>
+          <w:bCs/>
+        </w:rPr>
+        <w:t xml:space="preserve"> </w:t>
       </w:r>
     </w:p>
     <w:p>
@@ -2136,7 +2168,15 @@
           <w:b/>
           <w:bCs/>
         </w:rPr>
-        <w:t xml:space="preserve">‘’’ </w:t>
+        <w:t>```</w:t>
+      </w:r>
+      <w:r>
+        <w:rPr>
+          <w:rFonts w:cstheme="minorHAnsi"/>
+          <w:b/>
+          <w:bCs/>
+        </w:rPr>
+        <w:t xml:space="preserve"> </w:t>
       </w:r>
       <w:r>
         <w:rPr>
@@ -2155,6 +2195,7 @@
         <w:t xml:space="preserve">it add </w:t>
       </w:r>
       <w:proofErr w:type="spellStart"/>
+      <w:proofErr w:type="gramStart"/>
       <w:r>
         <w:rPr>
           <w:rFonts w:cstheme="minorHAnsi"/>
@@ -2164,13 +2205,22 @@
         <w:t>filename.extension</w:t>
       </w:r>
       <w:proofErr w:type="spellEnd"/>
-      <w:r>
-        <w:rPr>
-          <w:rFonts w:cstheme="minorHAnsi"/>
-          <w:b/>
-          <w:bCs/>
-        </w:rPr>
-        <w:t xml:space="preserve"> ‘’’</w:t>
+      <w:proofErr w:type="gramEnd"/>
+      <w:r>
+        <w:rPr>
+          <w:rFonts w:cstheme="minorHAnsi"/>
+          <w:b/>
+          <w:bCs/>
+        </w:rPr>
+        <w:t xml:space="preserve"> </w:t>
+      </w:r>
+      <w:r>
+        <w:rPr>
+          <w:rFonts w:cstheme="minorHAnsi"/>
+          <w:b/>
+          <w:bCs/>
+        </w:rPr>
+        <w:t>```</w:t>
       </w:r>
     </w:p>
     <w:p>
@@ -2268,7 +2318,7 @@
         <w:rPr>
           <w:rFonts w:cstheme="minorHAnsi"/>
         </w:rPr>
-        <w:t>‘’’</w:t>
+        <w:t>```</w:t>
       </w:r>
       <w:r>
         <w:rPr>
@@ -2284,21 +2334,37 @@
           <w:b/>
           <w:bCs/>
         </w:rPr>
-        <w:t xml:space="preserve">it commit -m “Changes to the Title of the file” </w:t>
-      </w:r>
-      <w:r>
-        <w:rPr>
-          <w:rFonts w:cstheme="minorHAnsi"/>
-          <w:b/>
-          <w:bCs/>
-        </w:rPr>
-        <w:t xml:space="preserve"> </w:t>
-      </w:r>
-      <w:r>
-        <w:rPr>
-          <w:rFonts w:cstheme="minorHAnsi"/>
-        </w:rPr>
-        <w:t>‘’’</w:t>
+        <w:t xml:space="preserve">it commit -m “Changes to the Title of the </w:t>
+      </w:r>
+      <w:proofErr w:type="gramStart"/>
+      <w:r>
+        <w:rPr>
+          <w:rFonts w:cstheme="minorHAnsi"/>
+          <w:b/>
+          <w:bCs/>
+        </w:rPr>
+        <w:t xml:space="preserve">file” </w:t>
+      </w:r>
+      <w:r>
+        <w:rPr>
+          <w:rFonts w:cstheme="minorHAnsi"/>
+          <w:b/>
+          <w:bCs/>
+        </w:rPr>
+        <w:t xml:space="preserve"> </w:t>
+      </w:r>
+      <w:r>
+        <w:rPr>
+          <w:rFonts w:cstheme="minorHAnsi"/>
+        </w:rPr>
+        <w:t>`</w:t>
+      </w:r>
+      <w:proofErr w:type="gramEnd"/>
+      <w:r>
+        <w:rPr>
+          <w:rFonts w:cstheme="minorHAnsi"/>
+        </w:rPr>
+        <w:t>``</w:t>
       </w:r>
     </w:p>
     <w:p>
@@ -2370,7 +2436,13 @@
         <w:rPr>
           <w:rFonts w:cstheme="minorHAnsi"/>
         </w:rPr>
-        <w:t xml:space="preserve">‘’’ </w:t>
+        <w:t>```</w:t>
+      </w:r>
+      <w:r>
+        <w:rPr>
+          <w:rFonts w:cstheme="minorHAnsi"/>
+        </w:rPr>
+        <w:t xml:space="preserve"> </w:t>
       </w:r>
       <w:r>
         <w:rPr>
@@ -2392,7 +2464,7 @@
         <w:rPr>
           <w:rFonts w:cstheme="minorHAnsi"/>
         </w:rPr>
-        <w:t>‘’’</w:t>
+        <w:t>```</w:t>
       </w:r>
     </w:p>
     <w:p>
@@ -2464,7 +2536,13 @@
         <w:rPr>
           <w:rFonts w:cstheme="minorHAnsi"/>
         </w:rPr>
-        <w:t xml:space="preserve">‘’’ </w:t>
+        <w:t>```</w:t>
+      </w:r>
+      <w:r>
+        <w:rPr>
+          <w:rFonts w:cstheme="minorHAnsi"/>
+        </w:rPr>
+        <w:t xml:space="preserve"> </w:t>
       </w:r>
       <w:r>
         <w:rPr>
@@ -2486,7 +2564,7 @@
         <w:rPr>
           <w:rFonts w:cstheme="minorHAnsi"/>
         </w:rPr>
-        <w:t>‘’’</w:t>
+        <w:t>```</w:t>
       </w:r>
       <w:r>
         <w:rPr>
@@ -2534,7 +2612,13 @@
         <w:rPr>
           <w:rFonts w:cstheme="minorHAnsi"/>
         </w:rPr>
-        <w:t xml:space="preserve">‘’’ </w:t>
+        <w:t>```</w:t>
+      </w:r>
+      <w:r>
+        <w:rPr>
+          <w:rFonts w:cstheme="minorHAnsi"/>
+        </w:rPr>
+        <w:t xml:space="preserve"> </w:t>
       </w:r>
       <w:r>
         <w:rPr>
@@ -2556,7 +2640,7 @@
         <w:rPr>
           <w:rFonts w:cstheme="minorHAnsi"/>
         </w:rPr>
-        <w:t>‘’’</w:t>
+        <w:t>```</w:t>
       </w:r>
       <w:r>
         <w:rPr>
@@ -2586,7 +2670,13 @@
         <w:rPr>
           <w:rFonts w:cstheme="minorHAnsi"/>
         </w:rPr>
-        <w:t xml:space="preserve">‘’’ </w:t>
+        <w:t>```</w:t>
+      </w:r>
+      <w:r>
+        <w:rPr>
+          <w:rFonts w:cstheme="minorHAnsi"/>
+        </w:rPr>
+        <w:t xml:space="preserve"> </w:t>
       </w:r>
       <w:r>
         <w:rPr>
@@ -2600,7 +2690,13 @@
         <w:rPr>
           <w:rFonts w:cstheme="minorHAnsi"/>
         </w:rPr>
-        <w:t xml:space="preserve"> ‘’’</w:t>
+        <w:t xml:space="preserve"> </w:t>
+      </w:r>
+      <w:r>
+        <w:rPr>
+          <w:rFonts w:cstheme="minorHAnsi"/>
+        </w:rPr>
+        <w:t>```</w:t>
       </w:r>
       <w:r>
         <w:rPr>
@@ -2690,7 +2786,15 @@
           <w:b/>
           <w:bCs/>
         </w:rPr>
-        <w:t xml:space="preserve">‘’’ </w:t>
+        <w:t>```</w:t>
+      </w:r>
+      <w:r>
+        <w:rPr>
+          <w:rFonts w:cstheme="minorHAnsi"/>
+          <w:b/>
+          <w:bCs/>
+        </w:rPr>
+        <w:t xml:space="preserve"> </w:t>
       </w:r>
       <w:r>
         <w:rPr>
@@ -2722,7 +2826,15 @@
           <w:b/>
           <w:bCs/>
         </w:rPr>
-        <w:t xml:space="preserve"> ‘’’</w:t>
+        <w:t xml:space="preserve"> </w:t>
+      </w:r>
+      <w:r>
+        <w:rPr>
+          <w:rFonts w:cstheme="minorHAnsi"/>
+          <w:b/>
+          <w:bCs/>
+        </w:rPr>
+        <w:t>```</w:t>
       </w:r>
     </w:p>
     <w:p>
@@ -2762,7 +2874,15 @@
           <w:b/>
           <w:bCs/>
         </w:rPr>
-        <w:t xml:space="preserve">‘’’ </w:t>
+        <w:t>```</w:t>
+      </w:r>
+      <w:r>
+        <w:rPr>
+          <w:rFonts w:cstheme="minorHAnsi"/>
+          <w:b/>
+          <w:bCs/>
+        </w:rPr>
+        <w:t xml:space="preserve"> </w:t>
       </w:r>
       <w:r>
         <w:rPr>
@@ -2807,6 +2927,7 @@
         </w:rPr>
         <w:t>)</w:t>
       </w:r>
+      <w:proofErr w:type="gramStart"/>
       <w:r>
         <w:rPr>
           <w:rFonts w:cstheme="minorHAnsi"/>
@@ -2814,8 +2935,9 @@
           <w:bCs/>
           <w:u w:val="single"/>
         </w:rPr>
-        <w:t>/(SSH link generated)</w:t>
-      </w:r>
+        <w:t>/(</w:t>
+      </w:r>
+      <w:proofErr w:type="gramEnd"/>
       <w:r>
         <w:rPr>
           <w:rFonts w:cstheme="minorHAnsi"/>
@@ -2823,7 +2945,25 @@
           <w:bCs/>
           <w:u w:val="single"/>
         </w:rPr>
-        <w:t xml:space="preserve"> ‘’’</w:t>
+        <w:t>SSH link generated)</w:t>
+      </w:r>
+      <w:r>
+        <w:rPr>
+          <w:rFonts w:cstheme="minorHAnsi"/>
+          <w:b/>
+          <w:bCs/>
+          <w:u w:val="single"/>
+        </w:rPr>
+        <w:t xml:space="preserve"> </w:t>
+      </w:r>
+      <w:r>
+        <w:rPr>
+          <w:rFonts w:cstheme="minorHAnsi"/>
+          <w:b/>
+          <w:bCs/>
+          <w:u w:val="single"/>
+        </w:rPr>
+        <w:t>```</w:t>
       </w:r>
     </w:p>
     <w:p>
@@ -2963,7 +3103,7 @@
         <w:rPr>
           <w:rFonts w:cstheme="minorHAnsi"/>
         </w:rPr>
-        <w:t>‘’’</w:t>
+        <w:t>```</w:t>
       </w:r>
       <w:r>
         <w:rPr>
@@ -2979,8 +3119,18 @@
           <w:b/>
           <w:bCs/>
         </w:rPr>
-        <w:t>it add .</w:t>
-      </w:r>
+        <w:t xml:space="preserve">it </w:t>
+      </w:r>
+      <w:proofErr w:type="gramStart"/>
+      <w:r>
+        <w:rPr>
+          <w:rFonts w:cstheme="minorHAnsi"/>
+          <w:b/>
+          <w:bCs/>
+        </w:rPr>
+        <w:t>add .</w:t>
+      </w:r>
+      <w:proofErr w:type="gramEnd"/>
       <w:r>
         <w:rPr>
           <w:rFonts w:cstheme="minorHAnsi"/>
@@ -3002,7 +3152,13 @@
         <w:rPr>
           <w:rFonts w:cstheme="minorHAnsi"/>
         </w:rPr>
-        <w:t xml:space="preserve">‘’’ </w:t>
+        <w:t>```</w:t>
+      </w:r>
+      <w:r>
+        <w:rPr>
+          <w:rFonts w:cstheme="minorHAnsi"/>
+        </w:rPr>
+        <w:t xml:space="preserve"> </w:t>
       </w:r>
     </w:p>
     <w:p>
@@ -3022,7 +3178,7 @@
         <w:rPr>
           <w:rFonts w:cstheme="minorHAnsi"/>
         </w:rPr>
-        <w:t>‘’’</w:t>
+        <w:t>```</w:t>
       </w:r>
       <w:r>
         <w:rPr>
@@ -3041,6 +3197,7 @@
         <w:t xml:space="preserve">it add </w:t>
       </w:r>
       <w:proofErr w:type="spellStart"/>
+      <w:proofErr w:type="gramStart"/>
       <w:r>
         <w:rPr>
           <w:rFonts w:cstheme="minorHAnsi"/>
@@ -3050,19 +3207,20 @@
         <w:t>filename.extension</w:t>
       </w:r>
       <w:proofErr w:type="spellEnd"/>
-      <w:r>
-        <w:rPr>
-          <w:rFonts w:cstheme="minorHAnsi"/>
-          <w:b/>
-          <w:bCs/>
-        </w:rPr>
-        <w:t xml:space="preserve"> </w:t>
-      </w:r>
-      <w:r>
-        <w:rPr>
-          <w:rFonts w:cstheme="minorHAnsi"/>
-        </w:rPr>
-        <w:t>‘’’</w:t>
+      <w:proofErr w:type="gramEnd"/>
+      <w:r>
+        <w:rPr>
+          <w:rFonts w:cstheme="minorHAnsi"/>
+          <w:b/>
+          <w:bCs/>
+        </w:rPr>
+        <w:t xml:space="preserve"> </w:t>
+      </w:r>
+      <w:r>
+        <w:rPr>
+          <w:rFonts w:cstheme="minorHAnsi"/>
+        </w:rPr>
+        <w:t>```</w:t>
       </w:r>
     </w:p>
     <w:p>
@@ -3148,7 +3306,7 @@
         <w:rPr>
           <w:rFonts w:cstheme="minorHAnsi"/>
         </w:rPr>
-        <w:t>‘’’</w:t>
+        <w:t>```</w:t>
       </w:r>
       <w:r>
         <w:rPr>
@@ -3172,7 +3330,16 @@
           <w:b/>
           <w:bCs/>
         </w:rPr>
-        <w:t>Write your message</w:t>
+        <w:t xml:space="preserve">Write your </w:t>
+      </w:r>
+      <w:proofErr w:type="gramStart"/>
+      <w:r>
+        <w:rPr>
+          <w:rFonts w:cstheme="minorHAnsi"/>
+          <w:b/>
+          <w:bCs/>
+        </w:rPr>
+        <w:t>message</w:t>
       </w:r>
       <w:r>
         <w:rPr>
@@ -3194,7 +3361,14 @@
         <w:rPr>
           <w:rFonts w:cstheme="minorHAnsi"/>
         </w:rPr>
-        <w:t>‘’’</w:t>
+        <w:t>`</w:t>
+      </w:r>
+      <w:proofErr w:type="gramEnd"/>
+      <w:r>
+        <w:rPr>
+          <w:rFonts w:cstheme="minorHAnsi"/>
+        </w:rPr>
+        <w:t>``</w:t>
       </w:r>
     </w:p>
     <w:p>
@@ -3266,7 +3440,13 @@
         <w:rPr>
           <w:rFonts w:cstheme="minorHAnsi"/>
         </w:rPr>
-        <w:t xml:space="preserve">‘’’ </w:t>
+        <w:t>```</w:t>
+      </w:r>
+      <w:r>
+        <w:rPr>
+          <w:rFonts w:cstheme="minorHAnsi"/>
+        </w:rPr>
+        <w:t xml:space="preserve"> </w:t>
       </w:r>
       <w:r>
         <w:rPr>
@@ -3288,7 +3468,7 @@
         <w:rPr>
           <w:rFonts w:cstheme="minorHAnsi"/>
         </w:rPr>
-        <w:t>‘’’</w:t>
+        <w:t>```</w:t>
       </w:r>
     </w:p>
     <w:p>
@@ -3360,7 +3540,13 @@
         <w:rPr>
           <w:rFonts w:cstheme="minorHAnsi"/>
         </w:rPr>
-        <w:t xml:space="preserve">‘’’ </w:t>
+        <w:t>```</w:t>
+      </w:r>
+      <w:r>
+        <w:rPr>
+          <w:rFonts w:cstheme="minorHAnsi"/>
+        </w:rPr>
+        <w:t xml:space="preserve"> </w:t>
       </w:r>
       <w:r>
         <w:rPr>
@@ -3382,7 +3568,7 @@
         <w:rPr>
           <w:rFonts w:cstheme="minorHAnsi"/>
         </w:rPr>
-        <w:t>‘’’</w:t>
+        <w:t>```</w:t>
       </w:r>
       <w:r>
         <w:rPr>
@@ -3430,7 +3616,13 @@
         <w:rPr>
           <w:rFonts w:cstheme="minorHAnsi"/>
         </w:rPr>
-        <w:t xml:space="preserve">‘’’ </w:t>
+        <w:t>```</w:t>
+      </w:r>
+      <w:r>
+        <w:rPr>
+          <w:rFonts w:cstheme="minorHAnsi"/>
+        </w:rPr>
+        <w:t xml:space="preserve"> </w:t>
       </w:r>
       <w:r>
         <w:rPr>
@@ -3452,7 +3644,7 @@
         <w:rPr>
           <w:rFonts w:cstheme="minorHAnsi"/>
         </w:rPr>
-        <w:t>‘’’</w:t>
+        <w:t>```</w:t>
       </w:r>
       <w:r>
         <w:rPr>
@@ -3482,7 +3674,13 @@
         <w:rPr>
           <w:rFonts w:cstheme="minorHAnsi"/>
         </w:rPr>
-        <w:t xml:space="preserve">‘’’ </w:t>
+        <w:t>```</w:t>
+      </w:r>
+      <w:r>
+        <w:rPr>
+          <w:rFonts w:cstheme="minorHAnsi"/>
+        </w:rPr>
+        <w:t xml:space="preserve"> </w:t>
       </w:r>
       <w:r>
         <w:rPr>
@@ -3496,7 +3694,13 @@
         <w:rPr>
           <w:rFonts w:cstheme="minorHAnsi"/>
         </w:rPr>
-        <w:t xml:space="preserve"> ‘’’</w:t>
+        <w:t xml:space="preserve"> </w:t>
+      </w:r>
+      <w:r>
+        <w:rPr>
+          <w:rFonts w:cstheme="minorHAnsi"/>
+        </w:rPr>
+        <w:t>```</w:t>
       </w:r>
       <w:r>
         <w:rPr>
@@ -3609,7 +3813,13 @@
         <w:rPr>
           <w:rFonts w:cstheme="minorHAnsi"/>
         </w:rPr>
-        <w:t xml:space="preserve">‘’’ </w:t>
+        <w:t>```</w:t>
+      </w:r>
+      <w:r>
+        <w:rPr>
+          <w:rFonts w:cstheme="minorHAnsi"/>
+        </w:rPr>
+        <w:t xml:space="preserve"> </w:t>
       </w:r>
       <w:r>
         <w:rPr>
@@ -3633,7 +3843,13 @@
         <w:rPr>
           <w:rFonts w:cstheme="minorHAnsi"/>
         </w:rPr>
-        <w:t xml:space="preserve"> ‘’’</w:t>
+        <w:t xml:space="preserve"> </w:t>
+      </w:r>
+      <w:r>
+        <w:rPr>
+          <w:rFonts w:cstheme="minorHAnsi"/>
+        </w:rPr>
+        <w:t>```</w:t>
       </w:r>
     </w:p>
     <w:p>
@@ -3675,7 +3891,13 @@
         <w:rPr>
           <w:rFonts w:cstheme="minorHAnsi"/>
         </w:rPr>
-        <w:t xml:space="preserve">‘’’ </w:t>
+        <w:t>```</w:t>
+      </w:r>
+      <w:r>
+        <w:rPr>
+          <w:rFonts w:cstheme="minorHAnsi"/>
+        </w:rPr>
+        <w:t xml:space="preserve"> </w:t>
       </w:r>
       <w:r>
         <w:rPr>
@@ -3689,7 +3911,13 @@
         <w:rPr>
           <w:rFonts w:cstheme="minorHAnsi"/>
         </w:rPr>
-        <w:t xml:space="preserve"> ‘’’</w:t>
+        <w:t xml:space="preserve"> </w:t>
+      </w:r>
+      <w:r>
+        <w:rPr>
+          <w:rFonts w:cstheme="minorHAnsi"/>
+        </w:rPr>
+        <w:t>```</w:t>
       </w:r>
     </w:p>
     <w:p>
@@ -3739,7 +3967,13 @@
         <w:rPr>
           <w:rFonts w:cstheme="minorHAnsi"/>
         </w:rPr>
-        <w:t xml:space="preserve">‘’’ </w:t>
+        <w:t>```</w:t>
+      </w:r>
+      <w:r>
+        <w:rPr>
+          <w:rFonts w:cstheme="minorHAnsi"/>
+        </w:rPr>
+        <w:t xml:space="preserve"> </w:t>
       </w:r>
       <w:r>
         <w:rPr>
@@ -3753,7 +3987,13 @@
         <w:rPr>
           <w:rFonts w:cstheme="minorHAnsi"/>
         </w:rPr>
-        <w:t xml:space="preserve"> ‘’’</w:t>
+        <w:t xml:space="preserve"> </w:t>
+      </w:r>
+      <w:r>
+        <w:rPr>
+          <w:rFonts w:cstheme="minorHAnsi"/>
+        </w:rPr>
+        <w:t>```</w:t>
       </w:r>
       <w:r>
         <w:rPr>
@@ -3813,7 +4053,7 @@
         <w:rPr>
           <w:rFonts w:cstheme="minorHAnsi"/>
         </w:rPr>
-        <w:t>‘’’</w:t>
+        <w:t>```</w:t>
       </w:r>
       <w:r>
         <w:rPr>
@@ -3877,7 +4117,7 @@
         <w:rPr>
           <w:rFonts w:cstheme="minorHAnsi"/>
         </w:rPr>
-        <w:t>‘’’</w:t>
+        <w:t>```</w:t>
       </w:r>
       <w:r>
         <w:rPr>
@@ -3937,7 +4177,13 @@
         <w:rPr>
           <w:rFonts w:cstheme="minorHAnsi"/>
         </w:rPr>
-        <w:t xml:space="preserve">‘’’ </w:t>
+        <w:t>```</w:t>
+      </w:r>
+      <w:r>
+        <w:rPr>
+          <w:rFonts w:cstheme="minorHAnsi"/>
+        </w:rPr>
+        <w:t xml:space="preserve"> </w:t>
       </w:r>
       <w:r>
         <w:rPr>
@@ -3969,7 +4215,7 @@
         <w:rPr>
           <w:rFonts w:cstheme="minorHAnsi"/>
         </w:rPr>
-        <w:t>‘’’</w:t>
+        <w:t>```</w:t>
       </w:r>
     </w:p>
     <w:p>
@@ -4029,7 +4275,13 @@
         <w:rPr>
           <w:rFonts w:cstheme="minorHAnsi"/>
         </w:rPr>
-        <w:t xml:space="preserve">‘’’ </w:t>
+        <w:t>```</w:t>
+      </w:r>
+      <w:r>
+        <w:rPr>
+          <w:rFonts w:cstheme="minorHAnsi"/>
+        </w:rPr>
+        <w:t xml:space="preserve"> </w:t>
       </w:r>
       <w:r>
         <w:rPr>
@@ -4043,7 +4295,13 @@
         <w:rPr>
           <w:rFonts w:cstheme="minorHAnsi"/>
         </w:rPr>
-        <w:t xml:space="preserve"> ’’’</w:t>
+        <w:t xml:space="preserve"> </w:t>
+      </w:r>
+      <w:r>
+        <w:rPr>
+          <w:rFonts w:cstheme="minorHAnsi"/>
+        </w:rPr>
+        <w:t>```</w:t>
       </w:r>
     </w:p>
     <w:p>
@@ -4079,7 +4337,7 @@
         <w:rPr>
           <w:rFonts w:cstheme="minorHAnsi"/>
         </w:rPr>
-        <w:t>‘’’</w:t>
+        <w:t>```</w:t>
       </w:r>
       <w:r>
         <w:rPr>
@@ -4107,7 +4365,7 @@
         <w:rPr>
           <w:rFonts w:cstheme="minorHAnsi"/>
         </w:rPr>
-        <w:t>‘’’</w:t>
+        <w:t>```</w:t>
       </w:r>
       <w:r>
         <w:rPr>
@@ -4167,7 +4425,13 @@
         <w:rPr>
           <w:rFonts w:cstheme="minorHAnsi"/>
         </w:rPr>
-        <w:t xml:space="preserve">‘’’ </w:t>
+        <w:t>```</w:t>
+      </w:r>
+      <w:r>
+        <w:rPr>
+          <w:rFonts w:cstheme="minorHAnsi"/>
+        </w:rPr>
+        <w:t xml:space="preserve"> </w:t>
       </w:r>
       <w:r>
         <w:rPr>
@@ -4207,7 +4471,13 @@
         <w:rPr>
           <w:rFonts w:cstheme="minorHAnsi"/>
         </w:rPr>
-        <w:t xml:space="preserve"> ‘’’</w:t>
+        <w:t xml:space="preserve"> </w:t>
+      </w:r>
+      <w:r>
+        <w:rPr>
+          <w:rFonts w:cstheme="minorHAnsi"/>
+        </w:rPr>
+        <w:t>```</w:t>
       </w:r>
     </w:p>
     <w:p>
@@ -4425,7 +4695,13 @@
         <w:rPr>
           <w:rFonts w:cstheme="minorHAnsi"/>
         </w:rPr>
-        <w:t xml:space="preserve">‘’’ </w:t>
+        <w:t>```</w:t>
+      </w:r>
+      <w:r>
+        <w:rPr>
+          <w:rFonts w:cstheme="minorHAnsi"/>
+        </w:rPr>
+        <w:t xml:space="preserve"> </w:t>
       </w:r>
       <w:r>
         <w:rPr>
@@ -4463,7 +4739,7 @@
         <w:rPr>
           <w:rFonts w:cstheme="minorHAnsi"/>
         </w:rPr>
-        <w:t>‘’’</w:t>
+        <w:t>```</w:t>
       </w:r>
     </w:p>
     <w:p>
@@ -4589,7 +4865,13 @@
         <w:rPr>
           <w:rFonts w:cstheme="minorHAnsi"/>
         </w:rPr>
-        <w:t xml:space="preserve">‘’’ </w:t>
+        <w:t>```</w:t>
+      </w:r>
+      <w:r>
+        <w:rPr>
+          <w:rFonts w:cstheme="minorHAnsi"/>
+        </w:rPr>
+        <w:t xml:space="preserve"> </w:t>
       </w:r>
       <w:r>
         <w:rPr>
@@ -4621,7 +4903,13 @@
         <w:rPr>
           <w:rFonts w:cstheme="minorHAnsi"/>
         </w:rPr>
-        <w:t xml:space="preserve"> ‘’’</w:t>
+        <w:t xml:space="preserve"> </w:t>
+      </w:r>
+      <w:r>
+        <w:rPr>
+          <w:rFonts w:cstheme="minorHAnsi"/>
+        </w:rPr>
+        <w:t>```</w:t>
       </w:r>
     </w:p>
     <w:p>
@@ -4674,6 +4962,7 @@
       <w:r>
         <w:rPr>
           <w:rFonts w:cstheme="minorHAnsi"/>
+          <w:noProof/>
         </w:rPr>
         <w:lastRenderedPageBreak/>
         <w:drawing>
@@ -4745,6 +5034,7 @@
       <w:r>
         <w:rPr>
           <w:rFonts w:cstheme="minorHAnsi"/>
+          <w:noProof/>
         </w:rPr>
         <w:drawing>
           <wp:inline distT="0" distB="0" distL="0" distR="0" wp14:anchorId="25B7C85E" wp14:editId="04C952D7">
@@ -4815,6 +5105,7 @@
       <w:r>
         <w:rPr>
           <w:rFonts w:cstheme="minorHAnsi"/>
+          <w:noProof/>
         </w:rPr>
         <w:drawing>
           <wp:inline distT="0" distB="0" distL="0" distR="0" wp14:anchorId="3E4A4FFD" wp14:editId="0B40815C">
@@ -4962,7 +5253,13 @@
         <w:rPr>
           <w:rFonts w:cstheme="minorHAnsi"/>
         </w:rPr>
-        <w:t xml:space="preserve">‘’’ </w:t>
+        <w:t>```</w:t>
+      </w:r>
+      <w:r>
+        <w:rPr>
+          <w:rFonts w:cstheme="minorHAnsi"/>
+        </w:rPr>
+        <w:t xml:space="preserve"> </w:t>
       </w:r>
       <w:r>
         <w:rPr>
@@ -4996,13 +5293,35 @@
           <w:b/>
           <w:bCs/>
         </w:rPr>
-        <w:t xml:space="preserve"> ‘’’</w:t>
-      </w:r>
-      <w:r>
-        <w:rPr>
-          <w:rFonts w:cstheme="minorHAnsi"/>
-        </w:rPr>
-        <w:t xml:space="preserve"> install the git large file storage to upload.</w:t>
+        <w:t xml:space="preserve"> </w:t>
+      </w:r>
+      <w:r>
+        <w:rPr>
+          <w:rFonts w:cstheme="minorHAnsi"/>
+          <w:b/>
+          <w:bCs/>
+        </w:rPr>
+        <w:t>```</w:t>
+      </w:r>
+      <w:r>
+        <w:rPr>
+          <w:rFonts w:cstheme="minorHAnsi"/>
+        </w:rPr>
+        <w:t xml:space="preserve"> </w:t>
+      </w:r>
+      <w:proofErr w:type="spellStart"/>
+      <w:r>
+        <w:rPr>
+          <w:rFonts w:cstheme="minorHAnsi"/>
+        </w:rPr>
+        <w:t>install</w:t>
+      </w:r>
+      <w:proofErr w:type="spellEnd"/>
+      <w:r>
+        <w:rPr>
+          <w:rFonts w:cstheme="minorHAnsi"/>
+        </w:rPr>
+        <w:t xml:space="preserve"> the git large file storage to upload.</w:t>
       </w:r>
     </w:p>
     <w:p>
@@ -5042,7 +5361,15 @@
           <w:b/>
           <w:bCs/>
         </w:rPr>
-        <w:t xml:space="preserve">‘’’ </w:t>
+        <w:t>```</w:t>
+      </w:r>
+      <w:r>
+        <w:rPr>
+          <w:rFonts w:cstheme="minorHAnsi"/>
+          <w:b/>
+          <w:bCs/>
+        </w:rPr>
+        <w:t xml:space="preserve"> </w:t>
       </w:r>
       <w:r>
         <w:rPr>
@@ -5094,7 +5421,15 @@
           <w:b/>
           <w:bCs/>
         </w:rPr>
-        <w:t xml:space="preserve"> ‘’’</w:t>
+        <w:t xml:space="preserve"> </w:t>
+      </w:r>
+      <w:r>
+        <w:rPr>
+          <w:rFonts w:cstheme="minorHAnsi"/>
+          <w:b/>
+          <w:bCs/>
+        </w:rPr>
+        <w:t>```</w:t>
       </w:r>
     </w:p>
     <w:p>
@@ -5172,7 +5507,15 @@
           <w:b/>
           <w:bCs/>
         </w:rPr>
-        <w:t xml:space="preserve">‘’’ </w:t>
+        <w:t>```</w:t>
+      </w:r>
+      <w:r>
+        <w:rPr>
+          <w:rFonts w:cstheme="minorHAnsi"/>
+          <w:b/>
+          <w:bCs/>
+        </w:rPr>
+        <w:t xml:space="preserve"> </w:t>
       </w:r>
       <w:r>
         <w:rPr>
@@ -5206,7 +5549,15 @@
           <w:b/>
           <w:bCs/>
         </w:rPr>
-        <w:t xml:space="preserve"> ‘’’</w:t>
+        <w:t xml:space="preserve"> </w:t>
+      </w:r>
+      <w:r>
+        <w:rPr>
+          <w:rFonts w:cstheme="minorHAnsi"/>
+          <w:b/>
+          <w:bCs/>
+        </w:rPr>
+        <w:t>```</w:t>
       </w:r>
     </w:p>
     <w:p>
@@ -5228,7 +5579,15 @@
           <w:b/>
           <w:bCs/>
         </w:rPr>
-        <w:t xml:space="preserve">‘’’ </w:t>
+        <w:t>```</w:t>
+      </w:r>
+      <w:r>
+        <w:rPr>
+          <w:rFonts w:cstheme="minorHAnsi"/>
+          <w:b/>
+          <w:bCs/>
+        </w:rPr>
+        <w:t xml:space="preserve"> </w:t>
       </w:r>
       <w:r>
         <w:rPr>
@@ -5244,7 +5603,15 @@
           <w:b/>
           <w:bCs/>
         </w:rPr>
-        <w:t xml:space="preserve"> ‘’’</w:t>
+        <w:t xml:space="preserve"> </w:t>
+      </w:r>
+      <w:r>
+        <w:rPr>
+          <w:rFonts w:cstheme="minorHAnsi"/>
+          <w:b/>
+          <w:bCs/>
+        </w:rPr>
+        <w:t>```</w:t>
       </w:r>
     </w:p>
     <w:p>
@@ -5266,7 +5633,15 @@
           <w:b/>
           <w:bCs/>
         </w:rPr>
-        <w:t xml:space="preserve">‘’’ </w:t>
+        <w:t>```</w:t>
+      </w:r>
+      <w:r>
+        <w:rPr>
+          <w:rFonts w:cstheme="minorHAnsi"/>
+          <w:b/>
+          <w:bCs/>
+        </w:rPr>
+        <w:t xml:space="preserve"> </w:t>
       </w:r>
       <w:r>
         <w:rPr>
@@ -5282,7 +5657,15 @@
           <w:b/>
           <w:bCs/>
         </w:rPr>
-        <w:t xml:space="preserve"> ‘’’</w:t>
+        <w:t xml:space="preserve"> </w:t>
+      </w:r>
+      <w:r>
+        <w:rPr>
+          <w:rFonts w:cstheme="minorHAnsi"/>
+          <w:b/>
+          <w:bCs/>
+        </w:rPr>
+        <w:t>```</w:t>
       </w:r>
     </w:p>
     <w:sectPr>

</xml_diff>